<commit_message>
Nearly finished analysis, need to check success criteria and completed features of solution
</commit_message>
<xml_diff>
--- a/ProjectWriteUp/Analysis - chapter 1.docx
+++ b/ProjectWriteUp/Analysis - chapter 1.docx
@@ -102,9 +102,8 @@
           <w:sz w:val="56"/>
           <w:szCs w:val="56"/>
         </w:rPr>
-        <w:t>£</w:t>
-      </w:r>
-      <w:proofErr w:type="spellStart"/>
+        <w:t>E</w:t>
+      </w:r>
       <w:r>
         <w:rPr>
           <w:rFonts w:ascii="Arial" w:eastAsia="Arial" w:hAnsi="Arial" w:cs="Arial"/>
@@ -113,40 +112,7 @@
           <w:sz w:val="56"/>
           <w:szCs w:val="56"/>
         </w:rPr>
-        <w:t>xpense</w:t>
-      </w:r>
-      <w:proofErr w:type="spellEnd"/>
-      <w:r>
-        <w:rPr>
-          <w:rFonts w:ascii="Arial" w:eastAsia="Arial" w:hAnsi="Arial" w:cs="Arial"/>
-          <w:smallCaps/>
-          <w:color w:val="000080"/>
-          <w:sz w:val="56"/>
-          <w:szCs w:val="56"/>
-        </w:rPr>
-        <w:t xml:space="preserve"> Tracker</w:t>
-      </w:r>
-    </w:p>
-    <w:p>
-      <w:pPr>
-        <w:jc w:val="center"/>
-        <w:rPr>
-          <w:rFonts w:ascii="Arial" w:eastAsia="Arial" w:hAnsi="Arial" w:cs="Arial"/>
-          <w:smallCaps/>
-          <w:color w:val="000080"/>
-          <w:sz w:val="56"/>
-          <w:szCs w:val="56"/>
-        </w:rPr>
-      </w:pPr>
-      <w:r>
-        <w:rPr>
-          <w:rFonts w:ascii="Arial" w:eastAsia="Arial" w:hAnsi="Arial" w:cs="Arial"/>
-          <w:smallCaps/>
-          <w:color w:val="000080"/>
-          <w:sz w:val="56"/>
-          <w:szCs w:val="56"/>
-        </w:rPr>
-        <w:t>(Expense Tracker)</w:t>
+        <w:t>xpense Tracker</w:t>
       </w:r>
     </w:p>
     <w:p>
@@ -1746,10 +1712,7 @@
         <w:t xml:space="preserve">will include a method to add, remove, edit or download expenses as well as graphs and tables which will allow the user to see yearly or all expenses. There will also be a predictor that uses machine learning to predict how the expenses and expense amount will change in the future. There will be two types of users: default users and admins. Admins will have access to more features, such as </w:t>
       </w:r>
       <w:r>
-        <w:t>a simple yet effective account system which allows admin users to add, remove, edit or view all users</w:t>
-      </w:r>
-      <w:r>
-        <w:t>. Admins will also be able to use m</w:t>
+        <w:t>a simple yet effective account system which allows admin users to add, remove, edit or view all users. Admins will also be able to use m</w:t>
       </w:r>
       <w:r>
         <w:t>oney</w:t>
@@ -1863,7 +1826,13 @@
         <w:t xml:space="preserve"> users to opt for better solutions</w:t>
       </w:r>
       <w:r>
-        <w:t xml:space="preserve">, such as inefficient drag and drop programs or huge spreadsheets – which </w:t>
+        <w:t>, such as inefficient drag and drop programs</w:t>
+      </w:r>
+      <w:r>
+        <w:t xml:space="preserve"> such as Microsoft Access</w:t>
+      </w:r>
+      <w:r>
+        <w:t xml:space="preserve"> or huge spreadsheets – which </w:t>
       </w:r>
       <w:r>
         <w:t>usually take too much time or too much space in the memory. This quickly becomes unorganised, while the user loses motivation; problems like this can cause the whole business to become disorientated a</w:t>
@@ -1898,13 +1867,31 @@
         <w:t xml:space="preserve">far easily </w:t>
       </w:r>
       <w:r>
-        <w:t>– compared to overly complicated software, which often reduces performance and improvement is not seen. In my software, lots of data will be displayed graphically</w:t>
+        <w:t>– compared to overly complicated software, which often reduces performance and improvement is not seen. In my software, lots of data</w:t>
+      </w:r>
+      <w:r>
+        <w:t xml:space="preserve"> such as expenses and the users</w:t>
+      </w:r>
+      <w:r>
+        <w:t xml:space="preserve"> will be displayed graphically</w:t>
       </w:r>
       <w:r>
         <w:t xml:space="preserve"> or in tables</w:t>
       </w:r>
       <w:r>
-        <w:t xml:space="preserve"> – which allows for better visualisation of where they are economically </w:t>
+        <w:t xml:space="preserve"> – which allows for better visualisation of where </w:t>
+      </w:r>
+      <w:r>
+        <w:t>the company</w:t>
+      </w:r>
+      <w:r>
+        <w:t xml:space="preserve"> </w:t>
+      </w:r>
+      <w:r>
+        <w:t xml:space="preserve">is </w:t>
+      </w:r>
+      <w:r>
+        <w:t xml:space="preserve">economically </w:t>
       </w:r>
       <w:r>
         <w:t xml:space="preserve">overall or </w:t>
@@ -1924,37 +1911,49 @@
         <w:t xml:space="preserve">, removing, editing and downloading </w:t>
       </w:r>
       <w:r>
-        <w:t>expenses, view expense graphs</w:t>
+        <w:t>expenses</w:t>
+      </w:r>
+      <w:r>
+        <w:t xml:space="preserve"> and users</w:t>
+      </w:r>
+      <w:r>
+        <w:t>, view</w:t>
+      </w:r>
+      <w:r>
+        <w:t>ing</w:t>
+      </w:r>
+      <w:r>
+        <w:t xml:space="preserve"> graphs</w:t>
       </w:r>
       <w:r>
         <w:t xml:space="preserve"> and tables</w:t>
       </w:r>
       <w:r>
+        <w:t xml:space="preserve"> that can display expense or user data</w:t>
+      </w:r>
+      <w:r>
         <w:t>,</w:t>
       </w:r>
       <w:r>
-        <w:t xml:space="preserve"> use a future expense prediction method,</w:t>
-      </w:r>
-      <w:r>
-        <w:t xml:space="preserve"> adding</w:t>
-      </w:r>
-      <w:r>
-        <w:t xml:space="preserve">, removing, editing and viewing </w:t>
-      </w:r>
-      <w:r>
-        <w:t>accounts for other employees to use,</w:t>
-      </w:r>
-      <w:r>
-        <w:t xml:space="preserve"> calculators which help the user with budgeting compared to monthly expenses and calculate how much is needed to paid with a loan calculator, a currency converter, income graph, database testing methods, </w:t>
-      </w:r>
-      <w:r>
-        <w:t>a</w:t>
-      </w:r>
-      <w:r>
-        <w:t>nd</w:t>
-      </w:r>
-      <w:r>
-        <w:t xml:space="preserve"> a system for users to retrieve passwords if they are forgotten. There will be other features too: changing the style/ theme of the application, adding an FAQ page to help users who are unsure or stuck, adding admin accounts who have permissions to add or delete accounts, being able view expenses in a table format, and being able to change the graph type in the expense graph screen. These features will create a unique platform for users to experience a well-rounded, and easy to use expense tracker.</w:t>
+        <w:t xml:space="preserve"> a future expense prediction method</w:t>
+      </w:r>
+      <w:r>
+        <w:t>,</w:t>
+      </w:r>
+      <w:r>
+        <w:t xml:space="preserve"> calculators which help the user with budgeting compared to monthly expenses</w:t>
+      </w:r>
+      <w:r>
+        <w:t>.</w:t>
+      </w:r>
+      <w:r>
+        <w:t xml:space="preserve"> There will be other features too: changing the style/ theme of the application, adding an FAQ page to help users who are unsure or stuck, adding admin accounts who have permissions to add or delete accounts, </w:t>
+      </w:r>
+      <w:r>
+        <w:t xml:space="preserve">as well as calculators which will help the user calculate how much is needed to paid with a loan calculator, a currency converter, specialised graphs where the user can view expenses vs income, and database testing/ manipulating methods. </w:t>
+      </w:r>
+      <w:r>
+        <w:t>These features will create a unique platform for users to experience a well-rounded, and easy to use expense tracker.</w:t>
       </w:r>
     </w:p>
     <w:p>
@@ -1977,7 +1976,13 @@
         <w:t>, using data extrapolation,</w:t>
       </w:r>
       <w:r>
-        <w:t xml:space="preserve"> if the business is on track to reach this target, or if they are not. This will hopefully see an </w:t>
+        <w:t xml:space="preserve"> if the business is on track to reach this target, or if they are not</w:t>
+      </w:r>
+      <w:r>
+        <w:t xml:space="preserve"> based off the monthly expenses from the company</w:t>
+      </w:r>
+      <w:r>
+        <w:t xml:space="preserve">. This will hopefully see an </w:t>
       </w:r>
       <w:r>
         <w:t>assistance</w:t>
@@ -2061,7 +2066,10 @@
         <w:t xml:space="preserve">Decomposition </w:t>
       </w:r>
       <w:r>
-        <w:t>involves breaking down a complex problem or system into smaller parts that are more manageable and easier to understand</w:t>
+        <w:t>is the process of</w:t>
+      </w:r>
+      <w:r>
+        <w:t xml:space="preserve"> breaking down a complex problem or system into smaller parts that are more manageable and easier to understand</w:t>
       </w:r>
       <w:r>
         <w:t xml:space="preserve">. I can use decomposition to </w:t>
@@ -2070,13 +2078,37 @@
         <w:t xml:space="preserve">divide up my project into easy, manageable </w:t>
       </w:r>
       <w:r>
-        <w:t>pieces – which is more efficient to create. Furthermore, decomposition will be used inside the cod</w:t>
-      </w:r>
-      <w:r>
-        <w:t>e when expenses are shown on a graph</w:t>
-      </w:r>
-      <w:r>
-        <w:t>; data is searched and retrieved, it is placed into the</w:t>
+        <w:t xml:space="preserve">pieces – which </w:t>
+      </w:r>
+      <w:r>
+        <w:t>will make it</w:t>
+      </w:r>
+      <w:r>
+        <w:t xml:space="preserve"> more efficient to create. Furthermore,</w:t>
+      </w:r>
+      <w:r>
+        <w:t xml:space="preserve"> an example of</w:t>
+      </w:r>
+      <w:r>
+        <w:t xml:space="preserve"> decomposition</w:t>
+      </w:r>
+      <w:r>
+        <w:t xml:space="preserve"> within the project</w:t>
+      </w:r>
+      <w:r>
+        <w:t xml:space="preserve"> will be </w:t>
+      </w:r>
+      <w:r>
+        <w:t>when expenses are shown on a graph</w:t>
+      </w:r>
+      <w:r>
+        <w:t xml:space="preserve">; </w:t>
+      </w:r>
+      <w:r>
+        <w:t xml:space="preserve">specific </w:t>
+      </w:r>
+      <w:r>
+        <w:t>data is searched and retrieved, it is placed into the</w:t>
       </w:r>
       <w:r>
         <w:t xml:space="preserve"> lists which will be used for the different axis, then the data is displayed visually. This </w:t>
@@ -2128,7 +2160,19 @@
         <w:t>, and only focusing on the important, essential details. This will help to declutter the code; maintaining efficiency, ease of use, and reducing pointless features which only result in confusion on the user’s end.</w:t>
       </w:r>
       <w:r>
-        <w:t xml:space="preserve"> This ‘breaking down’ of the code allows my application to be accustomed to an object-oriented approach, further showing how it is great for a computational method solution.</w:t>
+        <w:t xml:space="preserve"> This </w:t>
+      </w:r>
+      <w:r>
+        <w:t xml:space="preserve">‘simplifying’ </w:t>
+      </w:r>
+      <w:r>
+        <w:t>of the code allows my application to be accustomed to an object-oriented approach</w:t>
+      </w:r>
+      <w:r>
+        <w:t xml:space="preserve"> as each part of the project can be treated as an object which can be modified to efficiently handle memory usage whilst maintaining its lightweight feeling</w:t>
+      </w:r>
+      <w:r>
+        <w:t>, further showing how it is great for a computational method solution.</w:t>
       </w:r>
     </w:p>
     <w:p>
@@ -2151,6 +2195,16 @@
       </w:r>
       <w:r>
         <w:t>. This task will take longer if each piece of data is fetched one by one. It is much more efficient to use iteration to take lots of data, which will be displayed graphically much faster.</w:t>
+      </w:r>
+    </w:p>
+    <w:p>
+      <w:r>
+        <w:t>A method specific to my project is the efficient use of calculations and graphical representations:</w:t>
+      </w:r>
+    </w:p>
+    <w:p>
+      <w:r>
+        <w:t>The user needs to be able to visualize the data they are inputting, so properly handling expenses and user data will be key to this project. Calculations will need to be executed so the correct data is being displayed, and it is important that the graphs are easy to read whilst also being customizable. Furthermore, it should be of benefit to the user to use the graphs and it is faster and can be more accurate to see rather than manually calculating data. Appropriate graphical representations should increase performance due to its speed, which makes this computational method a good approach.</w:t>
       </w:r>
     </w:p>
     <w:p>
@@ -2245,12 +2299,30 @@
         <w:t>My father, director of the firm, will be a great stakeholder for this software, since he can try it out and give his feedback back to me easily. He will test all the features and view if it is of benefit to the business. If it is of use, it may be viable to make the application more suitable to a wider audience</w:t>
       </w:r>
       <w:r>
-        <w:t>, allowing more companies to easily track their expenses and budget goals. There are plenty of computers in the office, so the application can be installed on all the machines – so it can be accessed by anyone at any time within the company.</w:t>
-      </w:r>
-    </w:p>
-    <w:p>
-      <w:r>
-        <w:t xml:space="preserve">My mother, practice founder and director, will also be a stakeholder. She said she will take great interest in looking at the statistics visually since it will be of great help. In addition, the fee earners within the company will be able to better track the financial setting of the business. Being able to efficiently track all money in and out of the business could skyrocket their performance, and being able to retrieve and view all the data will save lots of time which would have been spent looking hopelessly through a spreadsheet. </w:t>
+        <w:t xml:space="preserve">, allowing more companies to easily track their expenses and budget goals. There are plenty of computers in the office, so the application can be installed on all the machines – </w:t>
+      </w:r>
+      <w:r>
+        <w:t>making</w:t>
+      </w:r>
+      <w:r>
+        <w:t xml:space="preserve"> it</w:t>
+      </w:r>
+      <w:r>
+        <w:t xml:space="preserve"> able to be </w:t>
+      </w:r>
+      <w:r>
+        <w:t>accessed by anyone at any time within the company.</w:t>
+      </w:r>
+    </w:p>
+    <w:p>
+      <w:r>
+        <w:t xml:space="preserve">My mother, practice founder and director, </w:t>
+      </w:r>
+      <w:r>
+        <w:t xml:space="preserve">is the other </w:t>
+      </w:r>
+      <w:r>
+        <w:t xml:space="preserve">stakeholder. She said she will take great interest in looking at the statistics visually since it will be of great help. In addition, the fee earners within the company will be able to better track the financial setting of the business. Being able to efficiently track all money in and out of the business could skyrocket their performance, and being able to retrieve and view all the data will save lots of time which would have been spent looking hopelessly through a spreadsheet. </w:t>
       </w:r>
     </w:p>
     <w:p>
@@ -2274,7 +2346,16 @@
         <w:t xml:space="preserve"> account</w:t>
       </w:r>
       <w:r>
-        <w:t>, in which they can add and remove expenses at their own will. This application will make this experience much faster whilst also being very efficient at viewing this inputted data. Whilst remaining light, this program will offer a variety of key features, which each employee can freely use</w:t>
+        <w:t>, in which they can add and remove expenses at their own will.</w:t>
+      </w:r>
+      <w:r>
+        <w:t xml:space="preserve"> Some users will be admins, which gives them access to </w:t>
+      </w:r>
+      <w:r>
+        <w:t>more functions.</w:t>
+      </w:r>
+      <w:r>
+        <w:t xml:space="preserve"> This application will make this experience much faster whilst also being very efficient at viewing this inputted data. Whilst remaining light, this program will offer a variety of features, which each employee can freely use</w:t>
       </w:r>
       <w:r>
         <w:t>, and make good use of.</w:t>
@@ -2362,12 +2443,12 @@
     </w:p>
     <w:p>
       <w:r>
+        <w:lastRenderedPageBreak/>
         <w:t>Q6. What is the most important feature you would want and why?</w:t>
       </w:r>
     </w:p>
     <w:p>
       <w:r>
-        <w:lastRenderedPageBreak/>
         <w:t>Q7. How many people currently track the businesses expenses currently?</w:t>
       </w:r>
     </w:p>
@@ -2410,7 +2491,28 @@
     </w:p>
     <w:p>
       <w:r>
-        <w:t>Q5: Key features should be graphs to visualise the purchases, a table of the expenses, a way to add and delete accounts, and a simple way to add and remove the expenses.</w:t>
+        <w:t xml:space="preserve">Q5: Key features should be graphs to visualise the </w:t>
+      </w:r>
+      <w:r>
+        <w:t>expenses which can also be edited</w:t>
+      </w:r>
+      <w:r>
+        <w:t>,</w:t>
+      </w:r>
+      <w:r>
+        <w:t xml:space="preserve"> </w:t>
+      </w:r>
+      <w:r>
+        <w:t xml:space="preserve">a table </w:t>
+      </w:r>
+      <w:r>
+        <w:t>of the expenses, a way to add and delete accounts, and a simple way to add and remove the expenses.</w:t>
+      </w:r>
+      <w:r>
+        <w:t xml:space="preserve"> Other features can also be useful such as budgeting calculators </w:t>
+      </w:r>
+      <w:r>
+        <w:t>or a currency converter.</w:t>
       </w:r>
     </w:p>
     <w:p>
@@ -2424,7 +2526,13 @@
         <w:t xml:space="preserve"> the employees </w:t>
       </w:r>
       <w:r>
-        <w:t>and easy to edit. This will hopefully save time and money in the long run.</w:t>
+        <w:t xml:space="preserve">and easy to edit. This will hopefully save time and money in the long </w:t>
+      </w:r>
+      <w:r>
+        <w:t>term</w:t>
+      </w:r>
+      <w:r>
+        <w:t>.</w:t>
       </w:r>
     </w:p>
     <w:p>
@@ -2702,7 +2810,25 @@
     </w:p>
     <w:p>
       <w:r>
-        <w:t>This is of no use to my stakeholders. Furthermore, there was no option to automatically add test data to the tracker, and the help button in settings did not work. There is also no option to change the colour</w:t>
+        <w:t xml:space="preserve">This is of no use to my stakeholders. Furthermore, there was no option to automatically add test data to the tracker, and the help button in settings did not work. There is also no </w:t>
+      </w:r>
+      <w:r>
+        <w:t xml:space="preserve">‘extra </w:t>
+      </w:r>
+      <w:r>
+        <w:t>option</w:t>
+      </w:r>
+      <w:r>
+        <w:t>’, such as</w:t>
+      </w:r>
+      <w:r>
+        <w:t xml:space="preserve"> chang</w:t>
+      </w:r>
+      <w:r>
+        <w:t>ing</w:t>
+      </w:r>
+      <w:r>
+        <w:t xml:space="preserve"> the colour</w:t>
       </w:r>
       <w:r>
         <w:t xml:space="preserve"> of the UI.</w:t>
@@ -2762,7 +2888,16 @@
         </w:numPr>
       </w:pPr>
       <w:r>
-        <w:t>The user will need a computer with the ability to use python. My solution will be lightweight, so no high-end parts will be required for the computer. Furthermore, the graphs displayed will be easily shown using integrated graphics. RAM is not also a problem as the program will not be completing many calculations.</w:t>
+        <w:t xml:space="preserve">The user will need a computer with the ability to use python. My solution will be lightweight, so no high-end parts will be required for the computer. Furthermore, the graphs displayed will be easily shown using integrated graphics. </w:t>
+      </w:r>
+      <w:r>
+        <w:t>Storage</w:t>
+      </w:r>
+      <w:r>
+        <w:t xml:space="preserve"> is not also a problem as the program </w:t>
+      </w:r>
+      <w:r>
+        <w:t>will not be large in size and a large amount of RAM will not be required due to efficient memory management and calculations will be optimized.</w:t>
       </w:r>
     </w:p>
     <w:p>
@@ -2774,7 +2909,13 @@
         </w:numPr>
       </w:pPr>
       <w:r>
-        <w:t>The user will need some basic input devices, such as a mouse and a keyboard – so data can be inputted into the program. The user will also need a monitor to view the application.</w:t>
+        <w:t>The user will need some basic input</w:t>
+      </w:r>
+      <w:r>
+        <w:t xml:space="preserve">/ output </w:t>
+      </w:r>
+      <w:r>
+        <w:t>devices, such as a mouse and a keyboard – so data can be inputted into the program. The user will also need a monitor to view the application.</w:t>
       </w:r>
     </w:p>
     <w:p>
@@ -2929,61 +3070,176 @@
     </w:p>
     <w:p>
       <w:r>
-        <w:t>My application will be packed with features, all to benefit the user. Some of them include:</w:t>
-      </w:r>
-    </w:p>
-    <w:p>
-      <w:r>
-        <w:t>- Adding and removing accounts so many employees can input expenses at the same time.</w:t>
-      </w:r>
-    </w:p>
-    <w:p>
-      <w:r>
-        <w:t>- Editing account information, such as passwords if they are forgotten or changing an account type from default to admin.</w:t>
-      </w:r>
-    </w:p>
-    <w:p>
-      <w:r>
-        <w:t>- Adding expenses</w:t>
-      </w:r>
-      <w:r>
-        <w:t>,</w:t>
-      </w:r>
-      <w:r>
-        <w:t xml:space="preserve"> which is the whole premise of the application.</w:t>
-      </w:r>
-      <w:r>
-        <w:t xml:space="preserve"> Making this as efficient and effective as possible will be my primary concern.</w:t>
-      </w:r>
-    </w:p>
-    <w:p>
-      <w:r>
-        <w:t>- Removing or editing expenses if the data entered is wrong.</w:t>
-      </w:r>
-    </w:p>
-    <w:p>
-      <w:r>
-        <w:t>- Viewing the expenses in a graphical way, while also being able to change the graph type and time frame of the graph. This is a key aspect as it can allow the user to easily view their progress.</w:t>
-      </w:r>
-    </w:p>
-    <w:p>
-      <w:r>
-        <w:t>- Viewing the expenses in a table/ spreadsheet, as some users are more accustomed to using applications like excel. This accessibility will allow any user to easily view all expenses.</w:t>
-      </w:r>
-    </w:p>
-    <w:p>
-      <w:r>
-        <w:t>- Adding a target budget, which automatically works out when debts are paid off, or when the budget is reached. This is another key feature to my application since it will save time working this out manually.</w:t>
-      </w:r>
-    </w:p>
-    <w:p>
-      <w:r>
-        <w:t>- Input checkers, to ensure the data enters matches the correct format: this will keep the code more efficient since it is better to check locally, rather than returning an error from the database.</w:t>
-      </w:r>
-    </w:p>
-    <w:p>
-      <w:r>
-        <w:t>- A server database using MySQL. Having an online database allows multiple employees to work together in the tracker since if the database is local, every time an update is made, the database will have to be sent to everyone. Furthermore, it is efficient to use the correct type of database. I will be using a relational database as there will be multiple tables. This will aim to remove data repetition and redundancy.</w:t>
+        <w:t xml:space="preserve">My application will be packed with features, all to benefit the user. </w:t>
+      </w:r>
+      <w:r>
+        <w:t>The features will be:</w:t>
+      </w:r>
+    </w:p>
+    <w:p>
+      <w:r>
+        <w:t>Clear and functional UI:</w:t>
+      </w:r>
+    </w:p>
+    <w:p>
+      <w:pPr>
+        <w:pStyle w:val="ListParagraph"/>
+        <w:numPr>
+          <w:ilvl w:val="0"/>
+          <w:numId w:val="6"/>
+        </w:numPr>
+      </w:pPr>
+      <w:r>
+        <w:t>The interface is arguably the most important feature of an application as it needs to maintain functionality whilst being easily accessible and understandable by the user.</w:t>
+      </w:r>
+      <w:r>
+        <w:t xml:space="preserve"> It needs to contain all other features without being cluttered.</w:t>
+      </w:r>
+      <w:r>
+        <w:t xml:space="preserve"> There will be an option menu at the top where the user will be able to change the colour theme of the app, get help if they are stuck at any point, and log out.</w:t>
+      </w:r>
+    </w:p>
+    <w:p>
+      <w:r>
+        <w:t>Database to store all information needed:</w:t>
+      </w:r>
+    </w:p>
+    <w:p>
+      <w:pPr>
+        <w:pStyle w:val="ListParagraph"/>
+        <w:numPr>
+          <w:ilvl w:val="0"/>
+          <w:numId w:val="6"/>
+        </w:numPr>
+      </w:pPr>
+      <w:r>
+        <w:t>A good database with multiple tables will be required.</w:t>
+      </w:r>
+      <w:r>
+        <w:t xml:space="preserve"> It will use MySQL so it is online, meaning multiple users can work with the application at the same time – because if it was a local database, it will have to be re-sent to all users before being changed again. This aims to reduce data redundancy and repletion.</w:t>
+      </w:r>
+      <w:r>
+        <w:t xml:space="preserve"> There will need to be an expense table, user table and an account level/ salary table. The expense table will hold all the details of each expense that has been submitted, such as the expense id, the user id of the user who submitted it, the name of the expense, the quantity, price per unit and type of the expense, and the date it was submitted. The user table will contain the details of each user which are submitted when making each user. It will contain the first name, last name, email, phone number, hashed password and userID which is automatically generated using the first letters of the first and last name. The salary table will contain the salary the user is being paid </w:t>
+      </w:r>
+      <w:r>
+        <w:t>and</w:t>
+      </w:r>
+      <w:r>
+        <w:t xml:space="preserve"> the level the user is – admin or default.</w:t>
+      </w:r>
+    </w:p>
+    <w:p>
+      <w:r>
+        <w:t>An accounts system:</w:t>
+      </w:r>
+    </w:p>
+    <w:p>
+      <w:pPr>
+        <w:pStyle w:val="ListParagraph"/>
+        <w:numPr>
+          <w:ilvl w:val="0"/>
+          <w:numId w:val="6"/>
+        </w:numPr>
+      </w:pPr>
+      <w:r>
+        <w:t xml:space="preserve">The ability to add, remove, view or edit accounts will be very useful. There will also be two types of accounts – default and admin. Admin accounts will have these abilities, whilst default accounts will not. When loading the application for the first time, the user will be prompted to make an account which is set as an admin, to prevent any locks in my application. </w:t>
+      </w:r>
+      <w:r>
+        <w:t xml:space="preserve"> After submitting the account details, to ensure the email address is valid, a verification code will be sent to that email to verify that account. Once verified, the UserID will then be emailed to that email, and the user will be able to sign in using that ID and the password they created.</w:t>
+      </w:r>
+    </w:p>
+    <w:p>
+      <w:r>
+        <w:t>An expense system</w:t>
+      </w:r>
+      <w:r>
+        <w:t>:</w:t>
+      </w:r>
+    </w:p>
+    <w:p>
+      <w:pPr>
+        <w:pStyle w:val="ListParagraph"/>
+        <w:numPr>
+          <w:ilvl w:val="0"/>
+          <w:numId w:val="6"/>
+        </w:numPr>
+      </w:pPr>
+      <w:r>
+        <w:t>This is the main feature of the tracker. Users will be able to add, remove, edit</w:t>
+      </w:r>
+      <w:r>
+        <w:t>, export</w:t>
+      </w:r>
+      <w:r>
+        <w:t xml:space="preserve"> </w:t>
+      </w:r>
+      <w:r>
+        <w:t>and</w:t>
+      </w:r>
+      <w:r>
+        <w:t xml:space="preserve"> view expenses using graphs and tables. Default users will only be able to remove, edit</w:t>
+      </w:r>
+      <w:r>
+        <w:t>, export</w:t>
+      </w:r>
+      <w:r>
+        <w:t xml:space="preserve"> and view their own expenses but admin users will be able to complete these actions for all expenses. This should avoid any expenses being incorrectly tampered with. The graphs will be a line chart of expenses against time, a pie chart of the type of expenses to see the distribution, and a heatmap of expenses over the year. </w:t>
+      </w:r>
+      <w:r>
+        <w:t xml:space="preserve">When exporting data, the user will be given the option of downloading all expenses found in the database or from any specific year expenses are found from. It will be downloaded into an excel file. </w:t>
+      </w:r>
+      <w:r>
+        <w:t xml:space="preserve">Furthermore, there will be a feature accessible to all users that predicts how the expense amount will change in the future which uses machine learning based on the current expenses. All these features need to be simple to understand, </w:t>
+      </w:r>
+      <w:r>
+        <w:lastRenderedPageBreak/>
+        <w:t>whilst maintaining a lightweight feel as this is where the user will spend the most time. Any inefficiencies will slow down the user, which is the opposite of the aim.</w:t>
+      </w:r>
+    </w:p>
+    <w:p>
+      <w:r>
+        <w:t>Benefits to admin users:</w:t>
+      </w:r>
+    </w:p>
+    <w:p>
+      <w:pPr>
+        <w:pStyle w:val="ListParagraph"/>
+        <w:numPr>
+          <w:ilvl w:val="0"/>
+          <w:numId w:val="6"/>
+        </w:numPr>
+      </w:pPr>
+      <w:r>
+        <w:t>Admin users have priority in my application as they have more responsibilities. As previously stated, they have access to add, remove, edit and view users.</w:t>
+      </w:r>
+      <w:r>
+        <w:t xml:space="preserve"> Admins will be able to view a graph of all expenses against total income, and a bar chart of all incomes.</w:t>
+      </w:r>
+      <w:r>
+        <w:t xml:space="preserve"> Admins are also given calculators which benefit the business. They have access to a budgeting calculator which will check if the business is on, below or over budget compared to a figure given based off the current monthly expenses. They will also be given a loan calculator which automatically calculates the amount needed to be paid per month and total cost, based off given parameters. </w:t>
+      </w:r>
+      <w:r>
+        <w:t>A currency converter will also be given to admins, which uses an API to get current conversion rates, which will be able to convert any currency into any other. In addition, admins are the only users to be able to modify the database from within the program. There will be an option to import expenses or users from an excel file, add test data to the database, view the database structure through an image or wipe the database if needed. When the database is wiped, the current state is downloaded to the user’s computer in the form of an excel file, which will include all user and expense information.</w:t>
+      </w:r>
+    </w:p>
+    <w:p>
+      <w:r>
+        <w:t>Good input verification:</w:t>
+      </w:r>
+    </w:p>
+    <w:p>
+      <w:pPr>
+        <w:pStyle w:val="ListParagraph"/>
+        <w:numPr>
+          <w:ilvl w:val="0"/>
+          <w:numId w:val="6"/>
+        </w:numPr>
+      </w:pPr>
+      <w:r>
+        <w:t xml:space="preserve">Making sure the whole system runs flawlessly in key in the success of this application, so all inputs will need to be checked that they are in the correct format or match the right type of data they should be. Since Python is a dynamically typed language, errors can easily arise if the user inputs data which is of the wrong data type. This can lead to confusing errors, but this can be fixed with data validation and good exception handling, such as using ‘try’ and ‘except’ blocks within the code. Since the code will be written modular, it will be easy to return exceptions without the code crashing. Automatic testing using libraries like unittest will also be used to test </w:t>
+      </w:r>
+      <w:r>
+        <w:t>cases within my code against a set of parameters, which should be asserted as true or equal if no errors arise. This ensure my code runs fluidly – allowing a better experience to the user.</w:t>
       </w:r>
     </w:p>
     <w:p>
@@ -3107,7 +3363,7 @@
               <w:t xml:space="preserve">Screenshots will be provided, </w:t>
             </w:r>
             <w:r>
-              <w:t>showing the user interface working as expected whilst having aa clear, concise design.</w:t>
+              <w:t>showing the user interface working as expected whilst having a clear, concise design.</w:t>
             </w:r>
           </w:p>
         </w:tc>

</xml_diff>